<commit_message>
Add responsiviness for medium sizes devices
</commit_message>
<xml_diff>
--- a/LearningDiary/JorgeReyes_0588910_Learning_Diary.docx
+++ b/LearningDiary/JorgeReyes_0588910_Learning_Diary.docx
@@ -738,7 +738,31 @@
         <w:rPr>
           <w:lang w:val="en-US"/>
         </w:rPr>
-        <w:t>Added my first javascript lines, definitly I should take another course about this language but so far I can keep the track off what to do and why.</w:t>
+        <w:t xml:space="preserve">Added my first </w:t>
+      </w:r>
+      <w:r>
+        <w:rPr>
+          <w:lang w:val="en-US"/>
+        </w:rPr>
+        <w:t>JavaScript</w:t>
+      </w:r>
+      <w:r>
+        <w:rPr>
+          <w:lang w:val="en-US"/>
+        </w:rPr>
+        <w:t xml:space="preserve"> lines, </w:t>
+      </w:r>
+      <w:r>
+        <w:rPr>
+          <w:lang w:val="en-US"/>
+        </w:rPr>
+        <w:t>definitely</w:t>
+      </w:r>
+      <w:r>
+        <w:rPr>
+          <w:lang w:val="en-US"/>
+        </w:rPr>
+        <w:t xml:space="preserve"> I should take another course about this language but so far I can keep the track off what to do and why.</w:t>
       </w:r>
     </w:p>
     <w:p>
@@ -750,7 +774,19 @@
         <w:rPr>
           <w:lang w:val="en-US"/>
         </w:rPr>
-        <w:t>Whit the javascript script added animation to the page the close menu icon and the menu overlay</w:t>
+        <w:t xml:space="preserve">Whit the </w:t>
+      </w:r>
+      <w:r>
+        <w:rPr>
+          <w:lang w:val="en-US"/>
+        </w:rPr>
+        <w:t>JavaScript</w:t>
+      </w:r>
+      <w:r>
+        <w:rPr>
+          <w:lang w:val="en-US"/>
+        </w:rPr>
+        <w:t xml:space="preserve"> script added animation to the page the close menu icon and the menu overlay.</w:t>
       </w:r>
     </w:p>
     <w:p>
@@ -762,6 +798,67 @@
       </w:pPr>
       <w:r>
         <w:rPr/>
+      </w:r>
+    </w:p>
+    <w:p>
+      <w:pPr>
+        <w:pStyle w:val="TextBody"/>
+        <w:rPr/>
+      </w:pPr>
+      <w:r>
+        <w:rPr>
+          <w:lang w:val="en-US"/>
+        </w:rPr>
+        <w:t>2</w:t>
+      </w:r>
+      <w:r>
+        <w:rPr>
+          <w:lang w:val="en-US"/>
+        </w:rPr>
+        <w:t>7</w:t>
+      </w:r>
+      <w:r>
+        <w:rPr>
+          <w:lang w:val="en-US"/>
+        </w:rPr>
+        <w:t>.4.2020</w:t>
+      </w:r>
+    </w:p>
+    <w:p>
+      <w:pPr>
+        <w:pStyle w:val="TextBody"/>
+        <w:rPr/>
+      </w:pPr>
+      <w:r>
+        <w:rPr>
+          <w:lang w:val="en-US"/>
+        </w:rPr>
+        <w:t>Spend 2 hours fixing a mess with GitHub and local repositories, definitely need more knowledge in the subject or just keep a simple workflow with only one master repository.</w:t>
+      </w:r>
+    </w:p>
+    <w:p>
+      <w:pPr>
+        <w:pStyle w:val="TextBody"/>
+        <w:rPr/>
+      </w:pPr>
+      <w:r>
+        <w:rPr>
+          <w:lang w:val="en-US"/>
+        </w:rPr>
+        <w:t>Added responsiveness to the page for small and medium sizes devices.</w:t>
+      </w:r>
+    </w:p>
+    <w:p>
+      <w:pPr>
+        <w:pStyle w:val="TextBody"/>
+        <w:rPr>
+          <w:lang w:val="en-US"/>
+        </w:rPr>
+      </w:pPr>
+      <w:r>
+        <w:rPr>
+          <w:lang w:val="en-US"/>
+        </w:rPr>
       </w:r>
     </w:p>
     <w:p>

</xml_diff>

<commit_message>
Build the About Me section and make it responsive
</commit_message>
<xml_diff>
--- a/LearningDiary/JorgeReyes_0588910_Learning_Diary.docx
+++ b/LearningDiary/JorgeReyes_0588910_Learning_Diary.docx
@@ -738,31 +738,7 @@
         <w:rPr>
           <w:lang w:val="en-US"/>
         </w:rPr>
-        <w:t xml:space="preserve">Added my first </w:t>
-      </w:r>
-      <w:r>
-        <w:rPr>
-          <w:lang w:val="en-US"/>
-        </w:rPr>
-        <w:t>JavaScript</w:t>
-      </w:r>
-      <w:r>
-        <w:rPr>
-          <w:lang w:val="en-US"/>
-        </w:rPr>
-        <w:t xml:space="preserve"> lines, </w:t>
-      </w:r>
-      <w:r>
-        <w:rPr>
-          <w:lang w:val="en-US"/>
-        </w:rPr>
-        <w:t>definitely</w:t>
-      </w:r>
-      <w:r>
-        <w:rPr>
-          <w:lang w:val="en-US"/>
-        </w:rPr>
-        <w:t xml:space="preserve"> I should take another course about this language but so far I can keep the track off what to do and why.</w:t>
+        <w:t>Added my first JavaScript lines, definitely I should take another course about this language but so far I can keep the track off what to do and why.</w:t>
       </w:r>
     </w:p>
     <w:p>
@@ -774,30 +750,32 @@
         <w:rPr>
           <w:lang w:val="en-US"/>
         </w:rPr>
-        <w:t xml:space="preserve">Whit the </w:t>
-      </w:r>
-      <w:r>
-        <w:rPr>
-          <w:lang w:val="en-US"/>
-        </w:rPr>
-        <w:t>JavaScript</w:t>
-      </w:r>
-      <w:r>
-        <w:rPr>
-          <w:lang w:val="en-US"/>
-        </w:rPr>
-        <w:t xml:space="preserve"> script added animation to the page the close menu icon and the menu overlay.</w:t>
-      </w:r>
-    </w:p>
-    <w:p>
-      <w:pPr>
-        <w:pStyle w:val="TextBody"/>
-        <w:rPr>
-          <w:lang w:val="en-US"/>
-        </w:rPr>
-      </w:pPr>
-      <w:r>
+        <w:t>Whit the JavaScript script added animation to the page the close menu icon and the menu overlay.</w:t>
+      </w:r>
+    </w:p>
+    <w:p>
+      <w:pPr>
+        <w:pStyle w:val="TextBody"/>
+        <w:rPr>
+          <w:lang w:val="en-US"/>
+        </w:rPr>
+      </w:pPr>
+      <w:r>
+        <w:rPr>
+          <w:lang w:val="en-US"/>
+        </w:rPr>
+      </w:r>
+    </w:p>
+    <w:p>
+      <w:pPr>
+        <w:pStyle w:val="TextBody"/>
         <w:rPr/>
+      </w:pPr>
+      <w:r>
+        <w:rPr>
+          <w:lang w:val="en-US"/>
+        </w:rPr>
+        <w:t>27.4.2020</w:t>
       </w:r>
     </w:p>
     <w:p>
@@ -809,13 +787,48 @@
         <w:rPr>
           <w:lang w:val="en-US"/>
         </w:rPr>
+        <w:t>Spend 2 hours fixing a mess with GitHub and local repositories, definitely need more knowledge in the subject or just keep a simple workflow with only one master repository.</w:t>
+      </w:r>
+    </w:p>
+    <w:p>
+      <w:pPr>
+        <w:pStyle w:val="TextBody"/>
+        <w:rPr/>
+      </w:pPr>
+      <w:r>
+        <w:rPr>
+          <w:lang w:val="en-US"/>
+        </w:rPr>
+        <w:t>Added responsiveness to the page for small and medium sizes devices.</w:t>
+      </w:r>
+    </w:p>
+    <w:p>
+      <w:pPr>
+        <w:pStyle w:val="TextBody"/>
+        <w:rPr>
+          <w:lang w:val="en-US"/>
+        </w:rPr>
+      </w:pPr>
+      <w:r>
+        <w:rPr/>
+      </w:r>
+    </w:p>
+    <w:p>
+      <w:pPr>
+        <w:pStyle w:val="TextBody"/>
+        <w:rPr/>
+      </w:pPr>
+      <w:r>
+        <w:rPr>
+          <w:lang w:val="en-US"/>
+        </w:rPr>
         <w:t>2</w:t>
       </w:r>
       <w:r>
         <w:rPr>
           <w:lang w:val="en-US"/>
         </w:rPr>
-        <w:t>7</w:t>
+        <w:t>8</w:t>
       </w:r>
       <w:r>
         <w:rPr>
@@ -833,7 +846,7 @@
         <w:rPr>
           <w:lang w:val="en-US"/>
         </w:rPr>
-        <w:t>Spend 2 hours fixing a mess with GitHub and local repositories, definitely need more knowledge in the subject or just keep a simple workflow with only one master repository.</w:t>
+        <w:t>Created the About Me section of the page, bookmark on the grid template areas, really powerful feature, lorem ipsum build into atom was really handy, bye bye!! to spend time navigating and copying text from external pages, another bookmark on the calc() function to keep features fixed where I want on the screen.</w:t>
       </w:r>
     </w:p>
     <w:p>
@@ -845,7 +858,20 @@
         <w:rPr>
           <w:lang w:val="en-US"/>
         </w:rPr>
-        <w:t>Added responsiveness to the page for small and medium sizes devices.</w:t>
+        <w:t>EX: min-height: calc(100vh – 60px);</w:t>
+      </w:r>
+    </w:p>
+    <w:p>
+      <w:pPr>
+        <w:pStyle w:val="TextBody"/>
+        <w:rPr>
+          <w:lang w:val="en-US"/>
+        </w:rPr>
+      </w:pPr>
+      <w:r>
+        <w:rPr>
+          <w:lang w:val="en-US"/>
+        </w:rPr>
       </w:r>
     </w:p>
     <w:p>

</xml_diff>

<commit_message>
Add contact section to the page and update learning diary
</commit_message>
<xml_diff>
--- a/LearningDiary/JorgeReyes_0588910_Learning_Diary.docx
+++ b/LearningDiary/JorgeReyes_0588910_Learning_Diary.docx
@@ -810,7 +810,21 @@
         </w:rPr>
       </w:pPr>
       <w:r>
+        <w:rPr>
+          <w:lang w:val="en-US"/>
+        </w:rPr>
+      </w:r>
+    </w:p>
+    <w:p>
+      <w:pPr>
+        <w:pStyle w:val="TextBody"/>
         <w:rPr/>
+      </w:pPr>
+      <w:r>
+        <w:rPr>
+          <w:lang w:val="en-US"/>
+        </w:rPr>
+        <w:t>28.4.2020</w:t>
       </w:r>
     </w:p>
     <w:p>
@@ -822,19 +836,7 @@
         <w:rPr>
           <w:lang w:val="en-US"/>
         </w:rPr>
-        <w:t>2</w:t>
-      </w:r>
-      <w:r>
-        <w:rPr>
-          <w:lang w:val="en-US"/>
-        </w:rPr>
-        <w:t>8</w:t>
-      </w:r>
-      <w:r>
-        <w:rPr>
-          <w:lang w:val="en-US"/>
-        </w:rPr>
-        <w:t>.4.2020</w:t>
+        <w:t>Created the About Me section of the page, bookmark on the grid template areas, really powerful feature, lorem ipsum build into atom was really handy, bye bye!! to spend time navigating and copying text from external pages, another bookmark on the calc() function to keep features fixed where I want on the screen.</w:t>
       </w:r>
     </w:p>
     <w:p>
@@ -846,32 +848,83 @@
         <w:rPr>
           <w:lang w:val="en-US"/>
         </w:rPr>
-        <w:t>Created the About Me section of the page, bookmark on the grid template areas, really powerful feature, lorem ipsum build into atom was really handy, bye bye!! to spend time navigating and copying text from external pages, another bookmark on the calc() function to keep features fixed where I want on the screen.</w:t>
-      </w:r>
-    </w:p>
-    <w:p>
-      <w:pPr>
-        <w:pStyle w:val="TextBody"/>
+        <w:t>EX: min-height: calc(100vh – 60px);</w:t>
+      </w:r>
+    </w:p>
+    <w:p>
+      <w:pPr>
+        <w:pStyle w:val="TextBody"/>
+        <w:rPr>
+          <w:lang w:val="en-US"/>
+        </w:rPr>
+      </w:pPr>
+      <w:r>
         <w:rPr/>
-      </w:pPr>
-      <w:r>
-        <w:rPr>
-          <w:lang w:val="en-US"/>
-        </w:rPr>
-        <w:t>EX: min-height: calc(100vh – 60px);</w:t>
-      </w:r>
-    </w:p>
-    <w:p>
-      <w:pPr>
-        <w:pStyle w:val="TextBody"/>
-        <w:rPr>
-          <w:lang w:val="en-US"/>
-        </w:rPr>
-      </w:pPr>
-      <w:r>
-        <w:rPr>
-          <w:lang w:val="en-US"/>
-        </w:rPr>
+      </w:r>
+    </w:p>
+    <w:p>
+      <w:pPr>
+        <w:pStyle w:val="TextBody"/>
+        <w:rPr/>
+      </w:pPr>
+      <w:r>
+        <w:rPr>
+          <w:lang w:val="en-US"/>
+        </w:rPr>
+        <w:t>30.4.2020</w:t>
+      </w:r>
+    </w:p>
+    <w:p>
+      <w:pPr>
+        <w:pStyle w:val="TextBody"/>
+        <w:rPr/>
+      </w:pPr>
+      <w:r>
+        <w:rPr>
+          <w:lang w:val="en-US"/>
+        </w:rPr>
+        <w:t>I was checking through some good websites to practice coding, CodinGame and Coding Wars stand out as the more appealing ones although a bit hard and CodeAcademy and solo learn more easy and friendly with begginer. I don't know the scope of this learning diary how much I should include about my research and studies.</w:t>
+      </w:r>
+    </w:p>
+    <w:p>
+      <w:pPr>
+        <w:pStyle w:val="TextBody"/>
+        <w:rPr>
+          <w:lang w:val="en-US"/>
+        </w:rPr>
+      </w:pPr>
+      <w:r>
+        <w:rPr>
+          <w:lang w:val="en-US"/>
+        </w:rPr>
+      </w:r>
+    </w:p>
+    <w:p>
+      <w:pPr>
+        <w:pStyle w:val="TextBody"/>
+        <w:rPr>
+          <w:lang w:val="en-US"/>
+        </w:rPr>
+      </w:pPr>
+      <w:r>
+        <w:rPr>
+          <w:lang w:val="en-US"/>
+        </w:rPr>
+        <w:t>3.5.2020</w:t>
+      </w:r>
+    </w:p>
+    <w:p>
+      <w:pPr>
+        <w:pStyle w:val="TextBody"/>
+        <w:rPr>
+          <w:lang w:val="en-US"/>
+        </w:rPr>
+      </w:pPr>
+      <w:r>
+        <w:rPr>
+          <w:lang w:val="en-US"/>
+        </w:rPr>
+        <w:t xml:space="preserve">Added the Projects and contact section to the page I found some really good tutorials of Brad Traversy on Udemy and purchased them. By tomorrow I should end the coursework material and should start my project don't know exactly what to do as project, maybe another portfolio site but with different Design and Visuality. </w:t>
       </w:r>
     </w:p>
     <w:p>

</xml_diff>